<commit_message>
changing explanation of the logicore stuff
</commit_message>
<xml_diff>
--- a/document/review/_ IEEE-Access-Response-to-Reviewers-template-1.28.19.docx
+++ b/document/review/_ IEEE-Access-Response-to-Reviewers-template-1.28.19.docx
@@ -1517,86 +1517,6 @@
           <w:rtl w:val="0"/>
         </w:rPr>
         <w:t xml:space="preserve">Section IV-A:</w:t>
-      </w:r>
-    </w:p>
-    <w:p>
-      <w:pPr>
-        <w:numPr>
-          <w:ilvl w:val="0"/>
-          <w:numId w:val="1"/>
-        </w:numPr>
-        <w:spacing w:after="0" w:afterAutospacing="0"/>
-        <w:ind w:left="720" w:hanging="360"/>
-        <w:jc w:val="both"/>
-        <w:rPr>
-          <w:rFonts w:ascii="Calibri" w:cs="Calibri" w:eastAsia="Calibri" w:hAnsi="Calibri"/>
-          <w:sz w:val="22"/>
-          <w:szCs w:val="22"/>
-          <w:u w:val="none"/>
-        </w:rPr>
-      </w:pPr>
-      <w:r>
-        <w:rPr>
-          <w:rFonts w:ascii="Calibri" w:cs="Calibri" w:eastAsia="Calibri" w:hAnsi="Calibri"/>
-          <w:sz w:val="22"/>
-          <w:szCs w:val="22"/>
-          <w:rtl w:val="0"/>
-        </w:rPr>
-        <w:t xml:space="preserve">It mentions that the system design from reference [46] is revisited. What are the differences between the proposed architecture in manuscript with the design from [46]? It is suggested to clarify the novelty.</w:t>
-      </w:r>
-    </w:p>
-    <w:p>
-      <w:pPr>
-        <w:numPr>
-          <w:ilvl w:val="0"/>
-          <w:numId w:val="1"/>
-        </w:numPr>
-        <w:ind w:left="720" w:hanging="360"/>
-        <w:jc w:val="both"/>
-        <w:rPr>
-          <w:rFonts w:ascii="Calibri" w:cs="Calibri" w:eastAsia="Calibri" w:hAnsi="Calibri"/>
-          <w:sz w:val="22"/>
-          <w:szCs w:val="22"/>
-          <w:u w:val="none"/>
-        </w:rPr>
-      </w:pPr>
-      <w:r>
-        <w:rPr>
-          <w:rFonts w:ascii="Calibri" w:cs="Calibri" w:eastAsia="Calibri" w:hAnsi="Calibri"/>
-          <w:sz w:val="22"/>
-          <w:szCs w:val="22"/>
-          <w:rtl w:val="0"/>
-        </w:rPr>
-        <w:t xml:space="preserve">It mentions that “The hardware architecture can resize its resource utilization by changing the number of PUs instances, ...” Does it mean the proposed system supports the reconfiguration at run-time? If so, it is suggested to explain how the reconfiguration is performed.</w:t>
-      </w:r>
-    </w:p>
-    <w:p>
-      <w:pPr>
-        <w:jc w:val="both"/>
-        <w:rPr>
-          <w:rFonts w:ascii="Calibri" w:cs="Calibri" w:eastAsia="Calibri" w:hAnsi="Calibri"/>
-          <w:sz w:val="22"/>
-          <w:szCs w:val="22"/>
-        </w:rPr>
-      </w:pPr>
-      <w:r>
-        <w:rPr>
-          <w:rFonts w:ascii="Calibri" w:cs="Calibri" w:eastAsia="Calibri" w:hAnsi="Calibri"/>
-          <w:b w:val="1"/>
-          <w:sz w:val="22"/>
-          <w:szCs w:val="22"/>
-          <w:rtl w:val="0"/>
-        </w:rPr>
-        <w:t xml:space="preserve">Author response:</w:t>
-      </w:r>
-      <w:r>
-        <w:rPr>
-          <w:rFonts w:ascii="Calibri" w:cs="Calibri" w:eastAsia="Calibri" w:hAnsi="Calibri"/>
-          <w:sz w:val="22"/>
-          <w:szCs w:val="22"/>
-          <w:rtl w:val="0"/>
-        </w:rPr>
-        <w:t xml:space="preserve"> </w:t>
       </w:r>
     </w:p>
     <w:p>
@@ -1622,7 +1542,7 @@
           <w:szCs w:val="22"/>
           <w:rtl w:val="0"/>
         </w:rPr>
-        <w:t xml:space="preserve">As architectural novelty, our proposed approach in this publication is based on specialized heterogeneous processing units with approximate computing. In contrast, our previous work [46] is based on generic homogeneous accelerator units with standard floating-point, which represents elevated memory and computational costs.</w:t>
+        <w:t xml:space="preserve">It mentions that the system design from reference [46] is revisited. What are the differences between the proposed architecture in manuscript with the design from [46]? It is suggested to clarify the novelty.</w:t>
       </w:r>
     </w:p>
     <w:p>
@@ -1647,28 +1567,36 @@
           <w:szCs w:val="22"/>
           <w:rtl w:val="0"/>
         </w:rPr>
-        <w:t xml:space="preserve">The proposed system does not support the reconfiguration at run-time. The hardware architecture resizes its resource utilization by changing the number of PUs instances prior to the hardware synthesis.</w:t>
-      </w:r>
-    </w:p>
-    <w:p>
-      <w:pPr>
-        <w:jc w:val="both"/>
-        <w:rPr>
-          <w:rFonts w:ascii="Calibri" w:cs="Calibri" w:eastAsia="Calibri" w:hAnsi="Calibri"/>
-          <w:b w:val="1"/>
-          <w:sz w:val="22"/>
-          <w:szCs w:val="22"/>
-        </w:rPr>
-      </w:pPr>
-      <w:r>
-        <w:rPr>
-          <w:rFonts w:ascii="Calibri" w:cs="Calibri" w:eastAsia="Calibri" w:hAnsi="Calibri"/>
-          <w:b w:val="1"/>
-          <w:sz w:val="22"/>
-          <w:szCs w:val="22"/>
-          <w:rtl w:val="0"/>
-        </w:rPr>
-        <w:t xml:space="preserve">Author action:</w:t>
+        <w:t xml:space="preserve">It mentions that “The hardware architecture can resize its resource utilization by changing the number of PUs instances, ...” Does it mean the proposed system supports the reconfiguration at run-time? If so, it is suggested to explain how the reconfiguration is performed.</w:t>
+      </w:r>
+    </w:p>
+    <w:p>
+      <w:pPr>
+        <w:jc w:val="both"/>
+        <w:rPr>
+          <w:rFonts w:ascii="Calibri" w:cs="Calibri" w:eastAsia="Calibri" w:hAnsi="Calibri"/>
+          <w:sz w:val="22"/>
+          <w:szCs w:val="22"/>
+        </w:rPr>
+      </w:pPr>
+      <w:r>
+        <w:rPr>
+          <w:rFonts w:ascii="Calibri" w:cs="Calibri" w:eastAsia="Calibri" w:hAnsi="Calibri"/>
+          <w:b w:val="1"/>
+          <w:sz w:val="22"/>
+          <w:szCs w:val="22"/>
+          <w:rtl w:val="0"/>
+        </w:rPr>
+        <w:t xml:space="preserve">Author response:</w:t>
+      </w:r>
+      <w:r>
+        <w:rPr>
+          <w:rFonts w:ascii="Calibri" w:cs="Calibri" w:eastAsia="Calibri" w:hAnsi="Calibri"/>
+          <w:sz w:val="22"/>
+          <w:szCs w:val="22"/>
+          <w:rtl w:val="0"/>
+        </w:rPr>
+        <w:t xml:space="preserve"> </w:t>
       </w:r>
     </w:p>
     <w:p>
@@ -1694,7 +1622,7 @@
           <w:szCs w:val="22"/>
           <w:rtl w:val="0"/>
         </w:rPr>
-        <w:t xml:space="preserve">We updated the manuscript by clarifying this point in the first two paragraphs in Section IV.</w:t>
+        <w:t xml:space="preserve">As architectural novelty, our proposed approach in this publication is based on specialized heterogeneous processing units with approximate computing. In contrast, our previous work [46] is based on generic homogeneous accelerator units with standard floating-point, which represents elevated memory and computational costs.</w:t>
       </w:r>
     </w:p>
     <w:p>
@@ -1719,6 +1647,78 @@
           <w:szCs w:val="22"/>
           <w:rtl w:val="0"/>
         </w:rPr>
+        <w:t xml:space="preserve">The proposed system does not support the reconfiguration at run-time. The hardware architecture resizes its resource utilization by changing the number of PUs instances prior to the hardware synthesis.</w:t>
+      </w:r>
+    </w:p>
+    <w:p>
+      <w:pPr>
+        <w:jc w:val="both"/>
+        <w:rPr>
+          <w:rFonts w:ascii="Calibri" w:cs="Calibri" w:eastAsia="Calibri" w:hAnsi="Calibri"/>
+          <w:b w:val="1"/>
+          <w:sz w:val="22"/>
+          <w:szCs w:val="22"/>
+        </w:rPr>
+      </w:pPr>
+      <w:r>
+        <w:rPr>
+          <w:rFonts w:ascii="Calibri" w:cs="Calibri" w:eastAsia="Calibri" w:hAnsi="Calibri"/>
+          <w:b w:val="1"/>
+          <w:sz w:val="22"/>
+          <w:szCs w:val="22"/>
+          <w:rtl w:val="0"/>
+        </w:rPr>
+        <w:t xml:space="preserve">Author action:</w:t>
+      </w:r>
+    </w:p>
+    <w:p>
+      <w:pPr>
+        <w:numPr>
+          <w:ilvl w:val="0"/>
+          <w:numId w:val="4"/>
+        </w:numPr>
+        <w:spacing w:after="0" w:afterAutospacing="0"/>
+        <w:ind w:left="720" w:hanging="360"/>
+        <w:jc w:val="both"/>
+        <w:rPr>
+          <w:rFonts w:ascii="Calibri" w:cs="Calibri" w:eastAsia="Calibri" w:hAnsi="Calibri"/>
+          <w:sz w:val="22"/>
+          <w:szCs w:val="22"/>
+          <w:u w:val="none"/>
+        </w:rPr>
+      </w:pPr>
+      <w:r>
+        <w:rPr>
+          <w:rFonts w:ascii="Calibri" w:cs="Calibri" w:eastAsia="Calibri" w:hAnsi="Calibri"/>
+          <w:sz w:val="22"/>
+          <w:szCs w:val="22"/>
+          <w:rtl w:val="0"/>
+        </w:rPr>
+        <w:t xml:space="preserve">We updated the manuscript by clarifying this point in the first two paragraphs in Section IV.</w:t>
+      </w:r>
+    </w:p>
+    <w:p>
+      <w:pPr>
+        <w:numPr>
+          <w:ilvl w:val="0"/>
+          <w:numId w:val="4"/>
+        </w:numPr>
+        <w:ind w:left="720" w:hanging="360"/>
+        <w:jc w:val="both"/>
+        <w:rPr>
+          <w:rFonts w:ascii="Calibri" w:cs="Calibri" w:eastAsia="Calibri" w:hAnsi="Calibri"/>
+          <w:sz w:val="22"/>
+          <w:szCs w:val="22"/>
+          <w:u w:val="none"/>
+        </w:rPr>
+      </w:pPr>
+      <w:r>
+        <w:rPr>
+          <w:rFonts w:ascii="Calibri" w:cs="Calibri" w:eastAsia="Calibri" w:hAnsi="Calibri"/>
+          <w:sz w:val="22"/>
+          <w:szCs w:val="22"/>
+          <w:rtl w:val="0"/>
+        </w:rPr>
         <w:t xml:space="preserve">In addition, we added a platform comparison table. This table compares our previous publication in Ref. [46] and the resulting platforms from the design exploration on this publication. This table contains resource utilization, power dissipation, latency, and accuracy. This table is included at the end of Section V-C (results and discussion).</w:t>
       </w:r>
     </w:p>
@@ -1742,12 +1742,12 @@
           <wp:inline distB="114300" distT="114300" distL="114300" distR="114300">
             <wp:extent cx="2829831" cy="2775585"/>
             <wp:effectExtent b="25400" l="25400" r="25400" t="25400"/>
-            <wp:docPr id="6" name="image1.png"/>
+            <wp:docPr id="6" name="image2.png"/>
             <a:graphic>
               <a:graphicData uri="http://schemas.openxmlformats.org/drawingml/2006/picture">
                 <pic:pic>
                   <pic:nvPicPr>
-                    <pic:cNvPr id="0" name="image1.png"/>
+                    <pic:cNvPr id="0" name="image2.png"/>
                     <pic:cNvPicPr preferRelativeResize="0"/>
                   </pic:nvPicPr>
                   <pic:blipFill>
@@ -1847,7 +1847,7 @@
       <w:pPr>
         <w:numPr>
           <w:ilvl w:val="0"/>
-          <w:numId w:val="3"/>
+          <w:numId w:val="4"/>
         </w:numPr>
         <w:ind w:left="720" w:hanging="360"/>
         <w:jc w:val="both"/>
@@ -2484,12 +2484,12 @@
           <wp:inline distB="114300" distT="114300" distL="114300" distR="114300">
             <wp:extent cx="3600450" cy="2922206"/>
             <wp:effectExtent b="25400" l="25400" r="25400" t="25400"/>
-            <wp:docPr id="3" name="image4.png"/>
+            <wp:docPr id="3" name="image5.png"/>
             <a:graphic>
               <a:graphicData uri="http://schemas.openxmlformats.org/drawingml/2006/picture">
                 <pic:pic>
                   <pic:nvPicPr>
-                    <pic:cNvPr id="0" name="image4.png"/>
+                    <pic:cNvPr id="0" name="image5.png"/>
                     <pic:cNvPicPr preferRelativeResize="0"/>
                   </pic:nvPicPr>
                   <pic:blipFill>
@@ -2692,12 +2692,12 @@
           <wp:inline distB="114300" distT="114300" distL="114300" distR="114300">
             <wp:extent cx="3533775" cy="2847767"/>
             <wp:effectExtent b="25400" l="25400" r="25400" t="25400"/>
-            <wp:docPr id="2" name="image2.png"/>
+            <wp:docPr id="2" name="image1.png"/>
             <a:graphic>
               <a:graphicData uri="http://schemas.openxmlformats.org/drawingml/2006/picture">
                 <pic:pic>
                   <pic:nvPicPr>
-                    <pic:cNvPr id="0" name="image2.png"/>
+                    <pic:cNvPr id="0" name="image1.png"/>
                     <pic:cNvPicPr preferRelativeResize="0"/>
                   </pic:nvPicPr>
                   <pic:blipFill>
@@ -2828,64 +2828,26 @@
           <w:szCs w:val="22"/>
           <w:rtl w:val="0"/>
         </w:rPr>
-        <w:t xml:space="preserve">The proposed architecture consumes larger LUT and FF resources due to the implementation of the logic required for the actual dot-product architecture itself.</w:t>
-      </w:r>
-    </w:p>
-    <w:p>
-      <w:pPr>
-        <w:jc w:val="both"/>
-        <w:rPr>
-          <w:rFonts w:ascii="Calibri" w:cs="Calibri" w:eastAsia="Calibri" w:hAnsi="Calibri"/>
-          <w:sz w:val="22"/>
-          <w:szCs w:val="22"/>
-        </w:rPr>
-      </w:pPr>
-      <w:r>
-        <w:rPr>
-          <w:rFonts w:ascii="Calibri" w:cs="Calibri" w:eastAsia="Calibri" w:hAnsi="Calibri"/>
-          <w:sz w:val="22"/>
-          <w:szCs w:val="22"/>
-          <w:rtl w:val="0"/>
-        </w:rPr>
-        <w:t xml:space="preserve">When using standard floating-point (IEEE 754), the HLS tool implements floating-point operator cores  (LogiCORE IPs) to perform floating-point arithmetic operations. These operator cores are implemented trading logic (LUT) resources for DSP usage according to the given implementation directives. These core instances can be reused over the entire hardware kernel.</w:t>
-      </w:r>
-    </w:p>
-    <w:p>
-      <w:pPr>
-        <w:jc w:val="both"/>
-        <w:rPr>
-          <w:rFonts w:ascii="Calibri" w:cs="Calibri" w:eastAsia="Calibri" w:hAnsi="Calibri"/>
-          <w:sz w:val="22"/>
-          <w:szCs w:val="22"/>
-        </w:rPr>
-      </w:pPr>
-      <w:r>
-        <w:rPr>
-          <w:rFonts w:ascii="Calibri" w:cs="Calibri" w:eastAsia="Calibri" w:hAnsi="Calibri"/>
-          <w:sz w:val="22"/>
-          <w:szCs w:val="22"/>
-          <w:rtl w:val="0"/>
-        </w:rPr>
-        <w:t xml:space="preserve">Our dot-product with standard floating-point computation utilizes one multiplier and one adder arithmetic core. These cores are reused from other computational blocks.</w:t>
-      </w:r>
-    </w:p>
-    <w:p>
-      <w:pPr>
-        <w:jc w:val="both"/>
-        <w:rPr>
-          <w:rFonts w:ascii="Calibri" w:cs="Calibri" w:eastAsia="Calibri" w:hAnsi="Calibri"/>
-          <w:sz w:val="22"/>
-          <w:szCs w:val="22"/>
-        </w:rPr>
-      </w:pPr>
-      <w:r>
-        <w:rPr>
-          <w:rFonts w:ascii="Calibri" w:cs="Calibri" w:eastAsia="Calibri" w:hAnsi="Calibri"/>
-          <w:sz w:val="22"/>
-          <w:szCs w:val="22"/>
-          <w:rtl w:val="0"/>
-        </w:rPr>
-        <w:t xml:space="preserve">However, the proposed architecture does not reuse the already instantiated LogiCORE IPs. Instead, the logic required for the hybrid custom floating-point and logarithmic approximation must be implemented.</w:t>
+        <w:t xml:space="preserve">The dot-product with standard floating-point arithmetic (IEEE 754) reuses floating-point operator cores (LogiCORE IPs) already implemented in other computational sections of the hardware kernel (Conv and FC). However, the proposed architecture does not reuse the already instantiated LogiCORE IPs. Instead, the logic required for the hybrid custom floating-point and logarithmic approximation must be implemented.</w:t>
+      </w:r>
+    </w:p>
+    <w:p>
+      <w:pPr>
+        <w:jc w:val="both"/>
+        <w:rPr>
+          <w:rFonts w:ascii="Calibri" w:cs="Calibri" w:eastAsia="Calibri" w:hAnsi="Calibri"/>
+          <w:sz w:val="22"/>
+          <w:szCs w:val="22"/>
+        </w:rPr>
+      </w:pPr>
+      <w:r>
+        <w:rPr>
+          <w:rFonts w:ascii="Calibri" w:cs="Calibri" w:eastAsia="Calibri" w:hAnsi="Calibri"/>
+          <w:sz w:val="22"/>
+          <w:szCs w:val="22"/>
+          <w:rtl w:val="0"/>
+        </w:rPr>
+        <w:t xml:space="preserve">When using standard floating-point (IEEE 754), the HLS tool implements floating-point operator cores  (LogiCORE IPs) to perform floating-point arithmetic operations. These operator cores are implemented trading logic (LUT) resources for DSP usage according to the given implementation directives. These core instances can be reused over the entire hardware kernel. Our dot-product with standard floating-point computation utilizes one multiplier and one adder arithmetic core. These cores are reused from other computational blocks.</w:t>
       </w:r>
     </w:p>
     <w:p>
@@ -2911,13 +2873,14 @@
     </w:p>
     <w:p>
       <w:pPr>
-        <w:jc w:val="both"/>
-        <w:rPr>
-          <w:rFonts w:ascii="Arial" w:cs="Arial" w:eastAsia="Arial" w:hAnsi="Arial"/>
-          <w:color w:val="222222"/>
-          <w:sz w:val="20"/>
-          <w:szCs w:val="20"/>
-          <w:highlight w:val="white"/>
+        <w:numPr>
+          <w:ilvl w:val="0"/>
+          <w:numId w:val="1"/>
+        </w:numPr>
+        <w:ind w:left="720" w:hanging="360"/>
+        <w:jc w:val="both"/>
+        <w:rPr>
+          <w:u w:val="none"/>
         </w:rPr>
       </w:pPr>
       <w:r>
@@ -2987,12 +2950,12 @@
           <wp:inline distB="114300" distT="114300" distL="114300" distR="114300">
             <wp:extent cx="3486150" cy="2950210"/>
             <wp:effectExtent b="25400" l="25400" r="25400" t="25400"/>
-            <wp:docPr id="7" name="image5.png"/>
+            <wp:docPr id="7" name="image4.png"/>
             <a:graphic>
               <a:graphicData uri="http://schemas.openxmlformats.org/drawingml/2006/picture">
                 <pic:pic>
                   <pic:nvPicPr>
-                    <pic:cNvPr id="0" name="image5.png"/>
+                    <pic:cNvPr id="0" name="image4.png"/>
                     <pic:cNvPicPr preferRelativeResize="0"/>
                   </pic:nvPicPr>
                   <pic:blipFill>
@@ -3109,6 +3072,11 @@
     </w:p>
     <w:p>
       <w:pPr>
+        <w:numPr>
+          <w:ilvl w:val="0"/>
+          <w:numId w:val="5"/>
+        </w:numPr>
+        <w:ind w:left="720" w:hanging="360"/>
         <w:jc w:val="both"/>
         <w:rPr>
           <w:rFonts w:ascii="Arial" w:cs="Arial" w:eastAsia="Arial" w:hAnsi="Arial"/>
@@ -3116,6 +3084,7 @@
           <w:sz w:val="20"/>
           <w:szCs w:val="20"/>
           <w:highlight w:val="white"/>
+          <w:u w:val="none"/>
         </w:rPr>
       </w:pPr>
       <w:r>
@@ -4040,6 +4009,226 @@
       </w:rPr>
     </w:lvl>
   </w:abstractNum>
+  <w:abstractNum w:abstractNumId="4">
+    <w:lvl w:ilvl="0">
+      <w:start w:val="1"/>
+      <w:numFmt w:val="bullet"/>
+      <w:lvlText w:val="●"/>
+      <w:lvlJc w:val="left"/>
+      <w:pPr>
+        <w:ind w:left="720" w:hanging="360"/>
+      </w:pPr>
+      <w:rPr>
+        <w:u w:val="none"/>
+      </w:rPr>
+    </w:lvl>
+    <w:lvl w:ilvl="1">
+      <w:start w:val="1"/>
+      <w:numFmt w:val="bullet"/>
+      <w:lvlText w:val="○"/>
+      <w:lvlJc w:val="left"/>
+      <w:pPr>
+        <w:ind w:left="1440" w:hanging="360"/>
+      </w:pPr>
+      <w:rPr>
+        <w:u w:val="none"/>
+      </w:rPr>
+    </w:lvl>
+    <w:lvl w:ilvl="2">
+      <w:start w:val="1"/>
+      <w:numFmt w:val="bullet"/>
+      <w:lvlText w:val="■"/>
+      <w:lvlJc w:val="left"/>
+      <w:pPr>
+        <w:ind w:left="2160" w:hanging="360"/>
+      </w:pPr>
+      <w:rPr>
+        <w:u w:val="none"/>
+      </w:rPr>
+    </w:lvl>
+    <w:lvl w:ilvl="3">
+      <w:start w:val="1"/>
+      <w:numFmt w:val="bullet"/>
+      <w:lvlText w:val="●"/>
+      <w:lvlJc w:val="left"/>
+      <w:pPr>
+        <w:ind w:left="2880" w:hanging="360"/>
+      </w:pPr>
+      <w:rPr>
+        <w:u w:val="none"/>
+      </w:rPr>
+    </w:lvl>
+    <w:lvl w:ilvl="4">
+      <w:start w:val="1"/>
+      <w:numFmt w:val="bullet"/>
+      <w:lvlText w:val="○"/>
+      <w:lvlJc w:val="left"/>
+      <w:pPr>
+        <w:ind w:left="3600" w:hanging="360"/>
+      </w:pPr>
+      <w:rPr>
+        <w:u w:val="none"/>
+      </w:rPr>
+    </w:lvl>
+    <w:lvl w:ilvl="5">
+      <w:start w:val="1"/>
+      <w:numFmt w:val="bullet"/>
+      <w:lvlText w:val="■"/>
+      <w:lvlJc w:val="left"/>
+      <w:pPr>
+        <w:ind w:left="4320" w:hanging="360"/>
+      </w:pPr>
+      <w:rPr>
+        <w:u w:val="none"/>
+      </w:rPr>
+    </w:lvl>
+    <w:lvl w:ilvl="6">
+      <w:start w:val="1"/>
+      <w:numFmt w:val="bullet"/>
+      <w:lvlText w:val="●"/>
+      <w:lvlJc w:val="left"/>
+      <w:pPr>
+        <w:ind w:left="5040" w:hanging="360"/>
+      </w:pPr>
+      <w:rPr>
+        <w:u w:val="none"/>
+      </w:rPr>
+    </w:lvl>
+    <w:lvl w:ilvl="7">
+      <w:start w:val="1"/>
+      <w:numFmt w:val="bullet"/>
+      <w:lvlText w:val="○"/>
+      <w:lvlJc w:val="left"/>
+      <w:pPr>
+        <w:ind w:left="5760" w:hanging="360"/>
+      </w:pPr>
+      <w:rPr>
+        <w:u w:val="none"/>
+      </w:rPr>
+    </w:lvl>
+    <w:lvl w:ilvl="8">
+      <w:start w:val="1"/>
+      <w:numFmt w:val="bullet"/>
+      <w:lvlText w:val="■"/>
+      <w:lvlJc w:val="left"/>
+      <w:pPr>
+        <w:ind w:left="6480" w:hanging="360"/>
+      </w:pPr>
+      <w:rPr>
+        <w:u w:val="none"/>
+      </w:rPr>
+    </w:lvl>
+  </w:abstractNum>
+  <w:abstractNum w:abstractNumId="5">
+    <w:lvl w:ilvl="0">
+      <w:start w:val="1"/>
+      <w:numFmt w:val="bullet"/>
+      <w:lvlText w:val="●"/>
+      <w:lvlJc w:val="left"/>
+      <w:pPr>
+        <w:ind w:left="720" w:hanging="360"/>
+      </w:pPr>
+      <w:rPr>
+        <w:u w:val="none"/>
+      </w:rPr>
+    </w:lvl>
+    <w:lvl w:ilvl="1">
+      <w:start w:val="1"/>
+      <w:numFmt w:val="bullet"/>
+      <w:lvlText w:val="○"/>
+      <w:lvlJc w:val="left"/>
+      <w:pPr>
+        <w:ind w:left="1440" w:hanging="360"/>
+      </w:pPr>
+      <w:rPr>
+        <w:u w:val="none"/>
+      </w:rPr>
+    </w:lvl>
+    <w:lvl w:ilvl="2">
+      <w:start w:val="1"/>
+      <w:numFmt w:val="bullet"/>
+      <w:lvlText w:val="■"/>
+      <w:lvlJc w:val="left"/>
+      <w:pPr>
+        <w:ind w:left="2160" w:hanging="360"/>
+      </w:pPr>
+      <w:rPr>
+        <w:u w:val="none"/>
+      </w:rPr>
+    </w:lvl>
+    <w:lvl w:ilvl="3">
+      <w:start w:val="1"/>
+      <w:numFmt w:val="bullet"/>
+      <w:lvlText w:val="●"/>
+      <w:lvlJc w:val="left"/>
+      <w:pPr>
+        <w:ind w:left="2880" w:hanging="360"/>
+      </w:pPr>
+      <w:rPr>
+        <w:u w:val="none"/>
+      </w:rPr>
+    </w:lvl>
+    <w:lvl w:ilvl="4">
+      <w:start w:val="1"/>
+      <w:numFmt w:val="bullet"/>
+      <w:lvlText w:val="○"/>
+      <w:lvlJc w:val="left"/>
+      <w:pPr>
+        <w:ind w:left="3600" w:hanging="360"/>
+      </w:pPr>
+      <w:rPr>
+        <w:u w:val="none"/>
+      </w:rPr>
+    </w:lvl>
+    <w:lvl w:ilvl="5">
+      <w:start w:val="1"/>
+      <w:numFmt w:val="bullet"/>
+      <w:lvlText w:val="■"/>
+      <w:lvlJc w:val="left"/>
+      <w:pPr>
+        <w:ind w:left="4320" w:hanging="360"/>
+      </w:pPr>
+      <w:rPr>
+        <w:u w:val="none"/>
+      </w:rPr>
+    </w:lvl>
+    <w:lvl w:ilvl="6">
+      <w:start w:val="1"/>
+      <w:numFmt w:val="bullet"/>
+      <w:lvlText w:val="●"/>
+      <w:lvlJc w:val="left"/>
+      <w:pPr>
+        <w:ind w:left="5040" w:hanging="360"/>
+      </w:pPr>
+      <w:rPr>
+        <w:u w:val="none"/>
+      </w:rPr>
+    </w:lvl>
+    <w:lvl w:ilvl="7">
+      <w:start w:val="1"/>
+      <w:numFmt w:val="bullet"/>
+      <w:lvlText w:val="○"/>
+      <w:lvlJc w:val="left"/>
+      <w:pPr>
+        <w:ind w:left="5760" w:hanging="360"/>
+      </w:pPr>
+      <w:rPr>
+        <w:u w:val="none"/>
+      </w:rPr>
+    </w:lvl>
+    <w:lvl w:ilvl="8">
+      <w:start w:val="1"/>
+      <w:numFmt w:val="bullet"/>
+      <w:lvlText w:val="■"/>
+      <w:lvlJc w:val="left"/>
+      <w:pPr>
+        <w:ind w:left="6480" w:hanging="360"/>
+      </w:pPr>
+      <w:rPr>
+        <w:u w:val="none"/>
+      </w:rPr>
+    </w:lvl>
+  </w:abstractNum>
   <w:num w:numId="1">
     <w:abstractNumId w:val="1"/>
   </w:num>
@@ -4048,6 +4237,12 @@
   </w:num>
   <w:num w:numId="3">
     <w:abstractNumId w:val="3"/>
+  </w:num>
+  <w:num w:numId="4">
+    <w:abstractNumId w:val="4"/>
+  </w:num>
+  <w:num w:numId="5">
+    <w:abstractNumId w:val="5"/>
   </w:num>
 </w:numbering>
 </file>
@@ -4673,7 +4868,7 @@
 
 <file path=customXML/item1.xml><?xml version="1.0" encoding="utf-8"?>
 <go:gDocsCustomXmlDataStorage xmlns:go="http://customooxmlschemas.google.com/" xmlns:r="http://schemas.openxmlformats.org/officeDocument/2006/relationships">
-  <go:docsCustomData xmlns:go="http://customooxmlschemas.google.com/" roundtripDataSignature="AMtx7mi8Hq8fotH7s7Z9GnwDP2o/7On0QA==">AMUW2mUzXMK2pPzhxI5/kg+yE8oKzxHb6+yXgzqYrGT3qbR7mDfIvOteHdi282f3DVTpGmmBgbHLcFNT3W/1emPFQkDH3JrjbOeKklz5GwAXqsBB4bhYLe8=</go:docsCustomData>
+  <go:docsCustomData xmlns:go="http://customooxmlschemas.google.com/" roundtripDataSignature="AMtx7mi8Hq8fotH7s7Z9GnwDP2o/7On0QA==">AMUW2mVPG8Cf99E4XtUzXPqMCTy3pIOu+Hm+E2q+VTW0zJ092378bsSjfD1oN7u54Rq0odT4/tCkxq183Buz6n2ki3+ALW9g/szRmSz46WvPD6beKZ+2AYg=</go:docsCustomData>
 </go:gDocsCustomXmlDataStorage>
 </file>
 

</xml_diff>